<commit_message>
Update with latest version of pre-project documentation
</commit_message>
<xml_diff>
--- a/documentation/FGV-MBA - Aplicações Estatística Espacial - Pré-Projeto - Grupo 2.docx
+++ b/documentation/FGV-MBA - Aplicações Estatística Espacial - Pré-Projeto - Grupo 2.docx
@@ -1337,10 +1337,21 @@
         <w:t xml:space="preserve"> </w:t>
       </w:r>
       <w:r>
-        <w:t>Deve incluir obrigatoriamente Análises envolvendo ferramentas Desktop GIS e também Estatística Espacial</w:t>
+        <w:t xml:space="preserve">Deve incluir obrigatoriamente Análises envolvendo ferramentas Desktop GIS </w:t>
+      </w:r>
+      <w:proofErr w:type="gramStart"/>
+      <w:r>
+        <w:t>e também</w:t>
+      </w:r>
+      <w:proofErr w:type="gramEnd"/>
+      <w:r>
+        <w:t xml:space="preserve"> Estatística Espacial</w:t>
       </w:r>
       <w:r>
         <w:t>.</w:t>
+      </w:r>
+      <w:r>
+        <w:t xml:space="preserve"> </w:t>
       </w:r>
     </w:p>
     <w:p>
@@ -5955,10 +5966,7 @@
         <w:t xml:space="preserve">Cálculo das distancias entre os postos </w:t>
       </w:r>
       <w:r>
-        <w:t>e centroides de municípios</w:t>
-      </w:r>
-      <w:r>
-        <w:t xml:space="preserve"> </w:t>
+        <w:t xml:space="preserve">e centroides de municípios </w:t>
       </w:r>
       <w:r>
         <w:t>e as distribuidoras</w:t>

</xml_diff>